<commit_message>
Added sales tax rates directory and compiled 2018 code
</commit_message>
<xml_diff>
--- a/Assignments/Research Paper/ResearchPaper_RobertsonPhamKramer.docx
+++ b/Assignments/Research Paper/ResearchPaper_RobertsonPhamKramer.docx
@@ -21,13 +21,18 @@
         <w:spacing w:after="0"/>
       </w:pPr>
       <w:r>
-        <w:t xml:space="preserve">Tennessee spends most of its tax revenue on education. What return do taxpayers see on this investment? This paper explores factors that affect per-pupil expenditures and student achievement. We consider district size (in numbers of schools and students), academic proficiency and improvement, urbanicity, and county-level economic indicators as potential factors that influence expenditures and performance. </w:t>
-      </w:r>
-    </w:p>
-    <w:p>
-      <w:pPr>
-        <w:spacing w:after="0"/>
-      </w:pPr>
+        <w:t xml:space="preserve">Tennessee spends more tax revenue on education than any </w:t>
+      </w:r>
+      <w:proofErr w:type="gramStart"/>
+      <w:r>
+        <w:t>other .</w:t>
+      </w:r>
+      <w:proofErr w:type="gramEnd"/>
+      <w:r>
+        <w:t xml:space="preserve"> What return do taxpayers see on this investment? Which factors affect how much students improve in terms of their performance on standardized test scores? This paper explores the effects of per-pupil funding, student demographics, levels of education of adults in the community, median home sales prices, and crime rates on student improvement, as measured by value-added performance on the Tennessee Comprehensive Assessment Program. Specifically, this paper seeks to understand which investments county leaders and the business community in Tennessee should make to continue educating future members of the workforce.</w:t>
+      </w:r>
+      <w:bookmarkStart w:id="0" w:name="_GoBack"/>
+      <w:bookmarkEnd w:id="0"/>
     </w:p>
     <w:p>
       <w:pPr>
@@ -69,8 +74,6 @@
       <w:r>
         <w:t>/economy of scale</w:t>
       </w:r>
-      <w:bookmarkStart w:id="0" w:name="_GoBack"/>
-      <w:bookmarkEnd w:id="0"/>
       <w:r>
         <w:t>?</w:t>
       </w:r>
@@ -166,20 +169,28 @@
         <w:t xml:space="preserve">Gold prices can vary based on stock market activity, monetary policy, and simple supply and demand. Because gold is seen as a relatively stable store of value (at least compared to </w:t>
       </w:r>
       <w:r>
-        <w:t>more volatile stock market investments), the poor performance of securities in the fourth quarter of 2018 saw a corresponding rise in the price of gold as demand increased when consumers turned to a more stable investment.</w:t>
+        <w:t xml:space="preserve">more volatile stock market investments), the poor performance of securities in the fourth quarter of 2018 saw a corresponding rise in the price of gold as demand increased when consumers turned to a more stable </w:t>
+      </w:r>
+      <w:r>
+        <w:lastRenderedPageBreak/>
+        <w:t>investment.</w:t>
       </w:r>
       <w:r>
         <w:t xml:space="preserve"> Furthermore,</w:t>
       </w:r>
       <w:r>
-        <w:t xml:space="preserve"> Federal Reserve interest rate changes can also lead to changes in the price of </w:t>
-      </w:r>
-      <w:r>
-        <w:lastRenderedPageBreak/>
-        <w:t xml:space="preserve">gold, though these impacts are not always consistent. </w:t>
-      </w:r>
-      <w:r>
-        <w:t>Finally, inflation can affect gold prices. If inflation is high (and therefore currency values are decreasing), then more investors may turn to gold, which may hold more stable value over time compared with national (or even foreign) currency. Take Venezuela for example. They have experienced inflation in percentages exceeding hundreds of thousands. Investors who stored their money in the stock market or in gold will largely have retained the value of their wealth. Those who kept their assets liquid in bolívares have seen their assets plummet in real terms.</w:t>
+        <w:t xml:space="preserve"> Federal Reserve interest rate changes can also lead to changes in the price of gold, though these impacts are not always consistent. </w:t>
+      </w:r>
+      <w:r>
+        <w:t xml:space="preserve">Finally, inflation can affect gold prices. If inflation is high (and therefore currency values are decreasing), then more investors may turn to gold, which may hold more stable value over time compared with national (or even foreign) currency. Take Venezuela for example. They have experienced inflation in percentages exceeding hundreds of thousands. Investors who stored their money in the stock market or in gold will largely have retained the value of their wealth. Those who kept their assets liquid in </w:t>
+      </w:r>
+      <w:proofErr w:type="spellStart"/>
+      <w:r>
+        <w:t>bolívares</w:t>
+      </w:r>
+      <w:proofErr w:type="spellEnd"/>
+      <w:r>
+        <w:t xml:space="preserve"> have seen their assets plummet in real terms.</w:t>
       </w:r>
     </w:p>
     <w:p>
@@ -591,7 +602,15 @@
         <w:t xml:space="preserve">and the plot on the following page </w:t>
       </w:r>
       <w:r>
-        <w:t>that the residuals of the ARIMA(1,0,0) model are normally distributed with a mean near 0.</w:t>
+        <w:t xml:space="preserve">that the residuals of the </w:t>
+      </w:r>
+      <w:proofErr w:type="gramStart"/>
+      <w:r>
+        <w:t>ARIMA(</w:t>
+      </w:r>
+      <w:proofErr w:type="gramEnd"/>
+      <w:r>
+        <w:t>1,0,0) model are normally distributed with a mean near 0.</w:t>
       </w:r>
     </w:p>
     <w:p>
@@ -726,7 +745,23 @@
         </w:r>
       </w:hyperlink>
       <w:r>
-        <w:t>. I accessed these data directly from the St. Louis Federal Reserve using the `getSymbols` function from the `quantmod` package in R.</w:t>
+        <w:t>. I accessed these data directly from the St. Louis Federal Reserve using the `</w:t>
+      </w:r>
+      <w:proofErr w:type="spellStart"/>
+      <w:r>
+        <w:t>getSymbols</w:t>
+      </w:r>
+      <w:proofErr w:type="spellEnd"/>
+      <w:r>
+        <w:t>` function from the `</w:t>
+      </w:r>
+      <w:proofErr w:type="spellStart"/>
+      <w:r>
+        <w:t>quantmod</w:t>
+      </w:r>
+      <w:proofErr w:type="spellEnd"/>
+      <w:r>
+        <w:t>` package in R.</w:t>
       </w:r>
     </w:p>
     <w:p>

</xml_diff>